<commit_message>
added ss to test docx
</commit_message>
<xml_diff>
--- a/a2/Test.docx
+++ b/a2/Test.docx
@@ -1,6 +1,6 @@
 
 <file path=word/document.xml><?xml version="1.0" encoding="utf-8"?>
-<w:document xmlns:wpc="http://schemas.microsoft.com/office/word/2010/wordprocessingCanvas" xmlns:cx="http://schemas.microsoft.com/office/drawing/2014/chartex" xmlns:cx1="http://schemas.microsoft.com/office/drawing/2015/9/8/chartex" xmlns:cx2="http://schemas.microsoft.com/office/drawing/2015/10/21/chartex" xmlns:cx3="http://schemas.microsoft.com/office/drawing/2016/5/9/chartex" xmlns:cx4="http://schemas.microsoft.com/office/drawing/2016/5/10/chartex" xmlns:cx5="http://schemas.microsoft.com/office/drawing/2016/5/11/chartex" xmlns:cx6="http://schemas.microsoft.com/office/drawing/2016/5/12/chartex" xmlns:cx7="http://schemas.microsoft.com/office/drawing/2016/5/13/chartex" xmlns:cx8="http://schemas.microsoft.com/office/drawing/2016/5/14/chartex" xmlns:mc="http://schemas.openxmlformats.org/markup-compatibility/2006" xmlns:aink="http://schemas.microsoft.com/office/drawing/2016/ink" xmlns:am3d="http://schemas.microsoft.com/office/drawing/2017/model3d" xmlns:o="urn:schemas-microsoft-com:office:office" xmlns:oel="http://schemas.microsoft.com/office/2019/extlst" xmlns:r="http://schemas.openxmlformats.org/officeDocument/2006/relationships" xmlns:m="http://schemas.openxmlformats.org/officeDocument/2006/math" xmlns:v="urn:schemas-microsoft-com:vml" xmlns:wp14="http://schemas.microsoft.com/office/word/2010/wordprocessingDrawing" xmlns:wp="http://schemas.openxmlformats.org/drawingml/2006/wordprocessingDrawing" xmlns:w10="urn:schemas-microsoft-com:office:word" xmlns:w="http://schemas.openxmlformats.org/wordprocessingml/2006/main" xmlns:w14="http://schemas.microsoft.com/office/word/2010/wordml" xmlns:w15="http://schemas.microsoft.com/office/word/2012/wordml" xmlns:w16cex="http://schemas.microsoft.com/office/word/2018/wordml/cex" xmlns:w16cid="http://schemas.microsoft.com/office/word/2016/wordml/cid" xmlns:w16="http://schemas.microsoft.com/office/word/2018/wordml" xmlns:w16sdtdh="http://schemas.microsoft.com/office/word/2020/wordml/sdtdatahash" xmlns:w16se="http://schemas.microsoft.com/office/word/2015/wordml/symex" xmlns:wpg="http://schemas.microsoft.com/office/word/2010/wordprocessingGroup" xmlns:wpi="http://schemas.microsoft.com/office/word/2010/wordprocessingInk" xmlns:wne="http://schemas.microsoft.com/office/word/2006/wordml" xmlns:wps="http://schemas.microsoft.com/office/word/2010/wordprocessingShape" mc:Ignorable="w14 w15 w16se w16cid w16 w16cex w16sdtdh wp14">
+<w:document xmlns:wpc="http://schemas.microsoft.com/office/word/2010/wordprocessingCanvas" xmlns:cx="http://schemas.microsoft.com/office/drawing/2014/chartex" xmlns:cx1="http://schemas.microsoft.com/office/drawing/2015/9/8/chartex" xmlns:cx2="http://schemas.microsoft.com/office/drawing/2015/10/21/chartex" xmlns:cx3="http://schemas.microsoft.com/office/drawing/2016/5/9/chartex" xmlns:cx4="http://schemas.microsoft.com/office/drawing/2016/5/10/chartex" xmlns:cx5="http://schemas.microsoft.com/office/drawing/2016/5/11/chartex" xmlns:cx6="http://schemas.microsoft.com/office/drawing/2016/5/12/chartex" xmlns:cx7="http://schemas.microsoft.com/office/drawing/2016/5/13/chartex" xmlns:cx8="http://schemas.microsoft.com/office/drawing/2016/5/14/chartex" xmlns:mc="http://schemas.openxmlformats.org/markup-compatibility/2006" xmlns:aink="http://schemas.microsoft.com/office/drawing/2016/ink" xmlns:am3d="http://schemas.microsoft.com/office/drawing/2017/model3d" xmlns:o="urn:schemas-microsoft-com:office:office" xmlns:oel="http://schemas.microsoft.com/office/2019/extlst" xmlns:r="http://schemas.openxmlformats.org/officeDocument/2006/relationships" xmlns:m="http://schemas.openxmlformats.org/officeDocument/2006/math" xmlns:v="urn:schemas-microsoft-com:vml" xmlns:wp14="http://schemas.microsoft.com/office/word/2010/wordprocessingDrawing" xmlns:wp="http://schemas.openxmlformats.org/drawingml/2006/wordprocessingDrawing" xmlns:w10="urn:schemas-microsoft-com:office:word" xmlns:w="http://schemas.openxmlformats.org/wordprocessingml/2006/main" xmlns:w14="http://schemas.microsoft.com/office/word/2010/wordml" xmlns:w15="http://schemas.microsoft.com/office/word/2012/wordml" xmlns:w16cex="http://schemas.microsoft.com/office/word/2018/wordml/cex" xmlns:w16cid="http://schemas.microsoft.com/office/word/2016/wordml/cid" xmlns:w16="http://schemas.microsoft.com/office/word/2018/wordml" xmlns:w16du="http://schemas.microsoft.com/office/word/2023/wordml/word16du" xmlns:w16sdtdh="http://schemas.microsoft.com/office/word/2020/wordml/sdtdatahash" xmlns:w16se="http://schemas.microsoft.com/office/word/2015/wordml/symex" xmlns:wpg="http://schemas.microsoft.com/office/word/2010/wordprocessingGroup" xmlns:wpi="http://schemas.microsoft.com/office/word/2010/wordprocessingInk" xmlns:wne="http://schemas.microsoft.com/office/word/2006/wordml" xmlns:wps="http://schemas.microsoft.com/office/word/2010/wordprocessingShape" mc:Ignorable="w14 w15 w16se w16cid w16 w16cex w16sdtdh w16du wp14">
   <w:body>
     <w:p>
       <w:r>
@@ -8,7 +8,7 @@
           <w:noProof/>
         </w:rPr>
         <w:drawing>
-          <wp:inline distT="0" distB="0" distL="0" distR="0" wp14:anchorId="655D724F" wp14:editId="25FAC145">
+          <wp:inline distT="0" distB="0" distL="0" distR="0" wp14:anchorId="655D724F" wp14:editId="5D64F521">
             <wp:extent cx="5935980" cy="3505200"/>
             <wp:effectExtent l="0" t="0" r="7620" b="0"/>
             <wp:docPr id="189550696" name="Picture 1"/>
@@ -25,7 +25,7 @@
                     </pic:cNvPicPr>
                   </pic:nvPicPr>
                   <pic:blipFill>
-                    <a:blip r:embed="rId4" cstate="print">
+                    <a:blip r:embed="rId6" cstate="print">
                       <a:extLst>
                         <a:ext uri="{28A0092B-C50C-407E-A947-70E740481C1C}">
                           <a14:useLocalDpi xmlns:a14="http://schemas.microsoft.com/office/drawing/2010/main" val="0"/>
@@ -56,14 +56,72 @@
           </wp:inline>
         </w:drawing>
       </w:r>
+    </w:p>
+    <w:p>
       <w:r>
         <w:rPr>
           <w:noProof/>
         </w:rPr>
         <w:drawing>
-          <wp:inline distT="0" distB="0" distL="0" distR="0" wp14:anchorId="36BC921F" wp14:editId="614A36E1">
-            <wp:extent cx="5943600" cy="4594860"/>
+          <wp:inline distT="0" distB="0" distL="0" distR="0" wp14:anchorId="5D2CE482" wp14:editId="7DBD5DE8">
+            <wp:extent cx="5943600" cy="3890010"/>
             <wp:effectExtent l="0" t="0" r="0" b="0"/>
+            <wp:docPr id="1527661080" name="Picture 1" descr="A screenshot of a computer&#10;&#10;Description automatically generated"/>
+            <wp:cNvGraphicFramePr>
+              <a:graphicFrameLocks xmlns:a="http://schemas.openxmlformats.org/drawingml/2006/main" noChangeAspect="1"/>
+            </wp:cNvGraphicFramePr>
+            <a:graphic xmlns:a="http://schemas.openxmlformats.org/drawingml/2006/main">
+              <a:graphicData uri="http://schemas.openxmlformats.org/drawingml/2006/picture">
+                <pic:pic xmlns:pic="http://schemas.openxmlformats.org/drawingml/2006/picture">
+                  <pic:nvPicPr>
+                    <pic:cNvPr id="1527661080" name="Picture 1" descr="A screenshot of a computer&#10;&#10;Description automatically generated"/>
+                    <pic:cNvPicPr/>
+                  </pic:nvPicPr>
+                  <pic:blipFill>
+                    <a:blip r:embed="rId7"/>
+                    <a:stretch>
+                      <a:fillRect/>
+                    </a:stretch>
+                  </pic:blipFill>
+                  <pic:spPr>
+                    <a:xfrm>
+                      <a:off x="0" y="0"/>
+                      <a:ext cx="5943600" cy="3890010"/>
+                    </a:xfrm>
+                    <a:prstGeom prst="rect">
+                      <a:avLst/>
+                    </a:prstGeom>
+                  </pic:spPr>
+                </pic:pic>
+              </a:graphicData>
+            </a:graphic>
+          </wp:inline>
+        </w:drawing>
+      </w:r>
+      <w:r>
+        <w:rPr>
+          <w:noProof/>
+        </w:rPr>
+        <w:br/>
+      </w:r>
+      <w:r>
+        <w:rPr>
+          <w:noProof/>
+        </w:rPr>
+        <w:br/>
+        <w:t>Without the link in header, the icons won’t show</w:t>
+      </w:r>
+    </w:p>
+    <w:p>
+      <w:r>
+        <w:rPr>
+          <w:noProof/>
+        </w:rPr>
+        <w:lastRenderedPageBreak/>
+        <w:drawing>
+          <wp:inline distT="0" distB="0" distL="0" distR="0" wp14:anchorId="36BC921F" wp14:editId="1A7ECF43">
+            <wp:extent cx="5098694" cy="3941683"/>
+            <wp:effectExtent l="0" t="0" r="6985" b="1905"/>
             <wp:docPr id="1870975076" name="Picture 2"/>
             <wp:cNvGraphicFramePr>
               <a:graphicFrameLocks xmlns:a="http://schemas.openxmlformats.org/drawingml/2006/main" noChangeAspect="1"/>
@@ -78,7 +136,7 @@
                     </pic:cNvPicPr>
                   </pic:nvPicPr>
                   <pic:blipFill>
-                    <a:blip r:embed="rId5">
+                    <a:blip r:embed="rId8">
                       <a:extLst>
                         <a:ext uri="{28A0092B-C50C-407E-A947-70E740481C1C}">
                           <a14:useLocalDpi xmlns:a14="http://schemas.microsoft.com/office/drawing/2010/main" val="0"/>
@@ -93,61 +151,7 @@
                   <pic:spPr bwMode="auto">
                     <a:xfrm>
                       <a:off x="0" y="0"/>
-                      <a:ext cx="5943600" cy="4594860"/>
-                    </a:xfrm>
-                    <a:prstGeom prst="rect">
-                      <a:avLst/>
-                    </a:prstGeom>
-                    <a:noFill/>
-                    <a:ln>
-                      <a:noFill/>
-                    </a:ln>
-                  </pic:spPr>
-                </pic:pic>
-              </a:graphicData>
-            </a:graphic>
-          </wp:inline>
-        </w:drawing>
-      </w:r>
-      <w:r>
-        <w:rPr>
-          <w:noProof/>
-        </w:rPr>
-        <w:lastRenderedPageBreak/>
-        <w:drawing>
-          <wp:inline distT="0" distB="0" distL="0" distR="0" wp14:anchorId="1DC48306" wp14:editId="710D99F6">
-            <wp:extent cx="5935980" cy="4610100"/>
-            <wp:effectExtent l="0" t="0" r="7620" b="0"/>
-            <wp:docPr id="837944382" name="Picture 3"/>
-            <wp:cNvGraphicFramePr>
-              <a:graphicFrameLocks xmlns:a="http://schemas.openxmlformats.org/drawingml/2006/main" noChangeAspect="1"/>
-            </wp:cNvGraphicFramePr>
-            <a:graphic xmlns:a="http://schemas.openxmlformats.org/drawingml/2006/main">
-              <a:graphicData uri="http://schemas.openxmlformats.org/drawingml/2006/picture">
-                <pic:pic xmlns:pic="http://schemas.openxmlformats.org/drawingml/2006/picture">
-                  <pic:nvPicPr>
-                    <pic:cNvPr id="0" name="Picture 3"/>
-                    <pic:cNvPicPr>
-                      <a:picLocks noChangeAspect="1" noChangeArrowheads="1"/>
-                    </pic:cNvPicPr>
-                  </pic:nvPicPr>
-                  <pic:blipFill>
-                    <a:blip r:embed="rId6">
-                      <a:extLst>
-                        <a:ext uri="{28A0092B-C50C-407E-A947-70E740481C1C}">
-                          <a14:useLocalDpi xmlns:a14="http://schemas.microsoft.com/office/drawing/2010/main" val="0"/>
-                        </a:ext>
-                      </a:extLst>
-                    </a:blip>
-                    <a:srcRect/>
-                    <a:stretch>
-                      <a:fillRect/>
-                    </a:stretch>
-                  </pic:blipFill>
-                  <pic:spPr bwMode="auto">
-                    <a:xfrm>
-                      <a:off x="0" y="0"/>
-                      <a:ext cx="5935980" cy="4610100"/>
+                      <a:ext cx="5099684" cy="3942448"/>
                     </a:xfrm>
                     <a:prstGeom prst="rect">
                       <a:avLst/>
@@ -170,7 +174,135 @@
           <w:noProof/>
         </w:rPr>
         <w:drawing>
-          <wp:inline distT="0" distB="0" distL="0" distR="0" wp14:anchorId="3C1796C7" wp14:editId="51EA563A">
+          <wp:inline distT="0" distB="0" distL="0" distR="0" wp14:anchorId="72352ADF" wp14:editId="1B6033A4">
+            <wp:extent cx="5943600" cy="3856990"/>
+            <wp:effectExtent l="0" t="0" r="0" b="0"/>
+            <wp:docPr id="458423473" name="Picture 1" descr="A screenshot of a computer&#10;&#10;Description automatically generated"/>
+            <wp:cNvGraphicFramePr>
+              <a:graphicFrameLocks xmlns:a="http://schemas.openxmlformats.org/drawingml/2006/main" noChangeAspect="1"/>
+            </wp:cNvGraphicFramePr>
+            <a:graphic xmlns:a="http://schemas.openxmlformats.org/drawingml/2006/main">
+              <a:graphicData uri="http://schemas.openxmlformats.org/drawingml/2006/picture">
+                <pic:pic xmlns:pic="http://schemas.openxmlformats.org/drawingml/2006/picture">
+                  <pic:nvPicPr>
+                    <pic:cNvPr id="458423473" name="Picture 1" descr="A screenshot of a computer&#10;&#10;Description automatically generated"/>
+                    <pic:cNvPicPr/>
+                  </pic:nvPicPr>
+                  <pic:blipFill>
+                    <a:blip r:embed="rId9"/>
+                    <a:stretch>
+                      <a:fillRect/>
+                    </a:stretch>
+                  </pic:blipFill>
+                  <pic:spPr>
+                    <a:xfrm>
+                      <a:off x="0" y="0"/>
+                      <a:ext cx="5943600" cy="3856990"/>
+                    </a:xfrm>
+                    <a:prstGeom prst="rect">
+                      <a:avLst/>
+                    </a:prstGeom>
+                  </pic:spPr>
+                </pic:pic>
+              </a:graphicData>
+            </a:graphic>
+          </wp:inline>
+        </w:drawing>
+      </w:r>
+    </w:p>
+    <w:p>
+      <w:r>
+        <w:rPr>
+          <w:noProof/>
+        </w:rPr>
+        <w:lastRenderedPageBreak/>
+        <w:drawing>
+          <wp:inline distT="0" distB="0" distL="0" distR="0" wp14:anchorId="770B9160" wp14:editId="6F580D10">
+            <wp:extent cx="4828032" cy="3602455"/>
+            <wp:effectExtent l="0" t="0" r="0" b="0"/>
+            <wp:docPr id="162492724" name="Picture 1" descr="A screenshot of a website&#10;&#10;Description automatically generated"/>
+            <wp:cNvGraphicFramePr>
+              <a:graphicFrameLocks xmlns:a="http://schemas.openxmlformats.org/drawingml/2006/main" noChangeAspect="1"/>
+            </wp:cNvGraphicFramePr>
+            <a:graphic xmlns:a="http://schemas.openxmlformats.org/drawingml/2006/main">
+              <a:graphicData uri="http://schemas.openxmlformats.org/drawingml/2006/picture">
+                <pic:pic xmlns:pic="http://schemas.openxmlformats.org/drawingml/2006/picture">
+                  <pic:nvPicPr>
+                    <pic:cNvPr id="162492724" name="Picture 1" descr="A screenshot of a website&#10;&#10;Description automatically generated"/>
+                    <pic:cNvPicPr/>
+                  </pic:nvPicPr>
+                  <pic:blipFill>
+                    <a:blip r:embed="rId10"/>
+                    <a:stretch>
+                      <a:fillRect/>
+                    </a:stretch>
+                  </pic:blipFill>
+                  <pic:spPr>
+                    <a:xfrm>
+                      <a:off x="0" y="0"/>
+                      <a:ext cx="4833713" cy="3606694"/>
+                    </a:xfrm>
+                    <a:prstGeom prst="rect">
+                      <a:avLst/>
+                    </a:prstGeom>
+                  </pic:spPr>
+                </pic:pic>
+              </a:graphicData>
+            </a:graphic>
+          </wp:inline>
+        </w:drawing>
+      </w:r>
+    </w:p>
+    <w:p>
+      <w:r>
+        <w:rPr>
+          <w:noProof/>
+        </w:rPr>
+        <w:drawing>
+          <wp:inline distT="0" distB="0" distL="0" distR="0" wp14:anchorId="61DAD86B" wp14:editId="55A3313A">
+            <wp:extent cx="5943600" cy="3803650"/>
+            <wp:effectExtent l="0" t="0" r="0" b="6350"/>
+            <wp:docPr id="1179522201" name="Picture 1" descr="A screenshot of a computer&#10;&#10;Description automatically generated"/>
+            <wp:cNvGraphicFramePr>
+              <a:graphicFrameLocks xmlns:a="http://schemas.openxmlformats.org/drawingml/2006/main" noChangeAspect="1"/>
+            </wp:cNvGraphicFramePr>
+            <a:graphic xmlns:a="http://schemas.openxmlformats.org/drawingml/2006/main">
+              <a:graphicData uri="http://schemas.openxmlformats.org/drawingml/2006/picture">
+                <pic:pic xmlns:pic="http://schemas.openxmlformats.org/drawingml/2006/picture">
+                  <pic:nvPicPr>
+                    <pic:cNvPr id="1179522201" name="Picture 1" descr="A screenshot of a computer&#10;&#10;Description automatically generated"/>
+                    <pic:cNvPicPr/>
+                  </pic:nvPicPr>
+                  <pic:blipFill>
+                    <a:blip r:embed="rId11"/>
+                    <a:stretch>
+                      <a:fillRect/>
+                    </a:stretch>
+                  </pic:blipFill>
+                  <pic:spPr>
+                    <a:xfrm>
+                      <a:off x="0" y="0"/>
+                      <a:ext cx="5943600" cy="3803650"/>
+                    </a:xfrm>
+                    <a:prstGeom prst="rect">
+                      <a:avLst/>
+                    </a:prstGeom>
+                  </pic:spPr>
+                </pic:pic>
+              </a:graphicData>
+            </a:graphic>
+          </wp:inline>
+        </w:drawing>
+      </w:r>
+    </w:p>
+    <w:p>
+      <w:r>
+        <w:rPr>
+          <w:noProof/>
+        </w:rPr>
+        <w:lastRenderedPageBreak/>
+        <w:drawing>
+          <wp:inline distT="0" distB="0" distL="0" distR="0" wp14:anchorId="3C1796C7" wp14:editId="6463A2AF">
             <wp:extent cx="4325293" cy="3360420"/>
             <wp:effectExtent l="0" t="0" r="0" b="0"/>
             <wp:docPr id="1390997055" name="Picture 5"/>
@@ -187,7 +319,7 @@
                     </pic:cNvPicPr>
                   </pic:nvPicPr>
                   <pic:blipFill>
-                    <a:blip r:embed="rId7" cstate="print">
+                    <a:blip r:embed="rId12" cstate="print">
                       <a:extLst>
                         <a:ext uri="{28A0092B-C50C-407E-A947-70E740481C1C}">
                           <a14:useLocalDpi xmlns:a14="http://schemas.microsoft.com/office/drawing/2010/main" val="0"/>
@@ -219,6 +351,134 @@
         </w:drawing>
       </w:r>
     </w:p>
+    <w:p>
+      <w:r>
+        <w:rPr>
+          <w:noProof/>
+        </w:rPr>
+        <w:drawing>
+          <wp:inline distT="0" distB="0" distL="0" distR="0" wp14:anchorId="68317BB3" wp14:editId="5D204D38">
+            <wp:extent cx="5943600" cy="3793490"/>
+            <wp:effectExtent l="0" t="0" r="0" b="0"/>
+            <wp:docPr id="1818033964" name="Picture 1" descr="A screenshot of a computer&#10;&#10;Description automatically generated"/>
+            <wp:cNvGraphicFramePr>
+              <a:graphicFrameLocks xmlns:a="http://schemas.openxmlformats.org/drawingml/2006/main" noChangeAspect="1"/>
+            </wp:cNvGraphicFramePr>
+            <a:graphic xmlns:a="http://schemas.openxmlformats.org/drawingml/2006/main">
+              <a:graphicData uri="http://schemas.openxmlformats.org/drawingml/2006/picture">
+                <pic:pic xmlns:pic="http://schemas.openxmlformats.org/drawingml/2006/picture">
+                  <pic:nvPicPr>
+                    <pic:cNvPr id="1818033964" name="Picture 1" descr="A screenshot of a computer&#10;&#10;Description automatically generated"/>
+                    <pic:cNvPicPr/>
+                  </pic:nvPicPr>
+                  <pic:blipFill>
+                    <a:blip r:embed="rId13"/>
+                    <a:stretch>
+                      <a:fillRect/>
+                    </a:stretch>
+                  </pic:blipFill>
+                  <pic:spPr>
+                    <a:xfrm>
+                      <a:off x="0" y="0"/>
+                      <a:ext cx="5943600" cy="3793490"/>
+                    </a:xfrm>
+                    <a:prstGeom prst="rect">
+                      <a:avLst/>
+                    </a:prstGeom>
+                  </pic:spPr>
+                </pic:pic>
+              </a:graphicData>
+            </a:graphic>
+          </wp:inline>
+        </w:drawing>
+      </w:r>
+    </w:p>
+    <w:p>
+      <w:r>
+        <w:rPr>
+          <w:noProof/>
+        </w:rPr>
+        <w:lastRenderedPageBreak/>
+        <w:drawing>
+          <wp:inline distT="0" distB="0" distL="0" distR="0" wp14:anchorId="1F002A65" wp14:editId="118923AE">
+            <wp:extent cx="4893869" cy="3795886"/>
+            <wp:effectExtent l="0" t="0" r="2540" b="0"/>
+            <wp:docPr id="1647124268" name="Picture 1" descr="A screenshot of a computer&#10;&#10;Description automatically generated"/>
+            <wp:cNvGraphicFramePr>
+              <a:graphicFrameLocks xmlns:a="http://schemas.openxmlformats.org/drawingml/2006/main" noChangeAspect="1"/>
+            </wp:cNvGraphicFramePr>
+            <a:graphic xmlns:a="http://schemas.openxmlformats.org/drawingml/2006/main">
+              <a:graphicData uri="http://schemas.openxmlformats.org/drawingml/2006/picture">
+                <pic:pic xmlns:pic="http://schemas.openxmlformats.org/drawingml/2006/picture">
+                  <pic:nvPicPr>
+                    <pic:cNvPr id="1647124268" name="Picture 1" descr="A screenshot of a computer&#10;&#10;Description automatically generated"/>
+                    <pic:cNvPicPr/>
+                  </pic:nvPicPr>
+                  <pic:blipFill>
+                    <a:blip r:embed="rId14"/>
+                    <a:stretch>
+                      <a:fillRect/>
+                    </a:stretch>
+                  </pic:blipFill>
+                  <pic:spPr>
+                    <a:xfrm>
+                      <a:off x="0" y="0"/>
+                      <a:ext cx="4899900" cy="3800564"/>
+                    </a:xfrm>
+                    <a:prstGeom prst="rect">
+                      <a:avLst/>
+                    </a:prstGeom>
+                  </pic:spPr>
+                </pic:pic>
+              </a:graphicData>
+            </a:graphic>
+          </wp:inline>
+        </w:drawing>
+      </w:r>
+    </w:p>
+    <w:p/>
+    <w:p>
+      <w:r>
+        <w:rPr>
+          <w:noProof/>
+        </w:rPr>
+        <w:drawing>
+          <wp:inline distT="0" distB="0" distL="0" distR="0" wp14:anchorId="711A36FC" wp14:editId="6F1A6A6F">
+            <wp:extent cx="5943600" cy="3591560"/>
+            <wp:effectExtent l="0" t="0" r="0" b="8890"/>
+            <wp:docPr id="1174605302" name="Picture 1" descr="A screenshot of a computer&#10;&#10;Description automatically generated"/>
+            <wp:cNvGraphicFramePr>
+              <a:graphicFrameLocks xmlns:a="http://schemas.openxmlformats.org/drawingml/2006/main" noChangeAspect="1"/>
+            </wp:cNvGraphicFramePr>
+            <a:graphic xmlns:a="http://schemas.openxmlformats.org/drawingml/2006/main">
+              <a:graphicData uri="http://schemas.openxmlformats.org/drawingml/2006/picture">
+                <pic:pic xmlns:pic="http://schemas.openxmlformats.org/drawingml/2006/picture">
+                  <pic:nvPicPr>
+                    <pic:cNvPr id="1174605302" name="Picture 1" descr="A screenshot of a computer&#10;&#10;Description automatically generated"/>
+                    <pic:cNvPicPr/>
+                  </pic:nvPicPr>
+                  <pic:blipFill>
+                    <a:blip r:embed="rId15"/>
+                    <a:stretch>
+                      <a:fillRect/>
+                    </a:stretch>
+                  </pic:blipFill>
+                  <pic:spPr>
+                    <a:xfrm>
+                      <a:off x="0" y="0"/>
+                      <a:ext cx="5943600" cy="3591560"/>
+                    </a:xfrm>
+                    <a:prstGeom prst="rect">
+                      <a:avLst/>
+                    </a:prstGeom>
+                  </pic:spPr>
+                </pic:pic>
+              </a:graphicData>
+            </a:graphic>
+          </wp:inline>
+        </w:drawing>
+      </w:r>
+    </w:p>
     <w:sectPr>
       <w:pgSz w:w="12240" w:h="15840"/>
       <w:pgMar w:top="1440" w:right="1440" w:bottom="1440" w:left="1440" w:header="708" w:footer="708" w:gutter="0"/>
@@ -229,8 +489,58 @@
 </w:document>
 </file>
 
+<file path=word/endnotes.xml><?xml version="1.0" encoding="utf-8"?>
+<w:endnotes xmlns:wpc="http://schemas.microsoft.com/office/word/2010/wordprocessingCanvas" xmlns:cx="http://schemas.microsoft.com/office/drawing/2014/chartex" xmlns:cx1="http://schemas.microsoft.com/office/drawing/2015/9/8/chartex" xmlns:cx2="http://schemas.microsoft.com/office/drawing/2015/10/21/chartex" xmlns:cx3="http://schemas.microsoft.com/office/drawing/2016/5/9/chartex" xmlns:cx4="http://schemas.microsoft.com/office/drawing/2016/5/10/chartex" xmlns:cx5="http://schemas.microsoft.com/office/drawing/2016/5/11/chartex" xmlns:cx6="http://schemas.microsoft.com/office/drawing/2016/5/12/chartex" xmlns:cx7="http://schemas.microsoft.com/office/drawing/2016/5/13/chartex" xmlns:cx8="http://schemas.microsoft.com/office/drawing/2016/5/14/chartex" xmlns:mc="http://schemas.openxmlformats.org/markup-compatibility/2006" xmlns:aink="http://schemas.microsoft.com/office/drawing/2016/ink" xmlns:am3d="http://schemas.microsoft.com/office/drawing/2017/model3d" xmlns:o="urn:schemas-microsoft-com:office:office" xmlns:oel="http://schemas.microsoft.com/office/2019/extlst" xmlns:r="http://schemas.openxmlformats.org/officeDocument/2006/relationships" xmlns:m="http://schemas.openxmlformats.org/officeDocument/2006/math" xmlns:v="urn:schemas-microsoft-com:vml" xmlns:wp14="http://schemas.microsoft.com/office/word/2010/wordprocessingDrawing" xmlns:wp="http://schemas.openxmlformats.org/drawingml/2006/wordprocessingDrawing" xmlns:w10="urn:schemas-microsoft-com:office:word" xmlns:w="http://schemas.openxmlformats.org/wordprocessingml/2006/main" xmlns:w14="http://schemas.microsoft.com/office/word/2010/wordml" xmlns:w15="http://schemas.microsoft.com/office/word/2012/wordml" xmlns:w16cex="http://schemas.microsoft.com/office/word/2018/wordml/cex" xmlns:w16cid="http://schemas.microsoft.com/office/word/2016/wordml/cid" xmlns:w16="http://schemas.microsoft.com/office/word/2018/wordml" xmlns:w16du="http://schemas.microsoft.com/office/word/2023/wordml/word16du" xmlns:w16sdtdh="http://schemas.microsoft.com/office/word/2020/wordml/sdtdatahash" xmlns:w16se="http://schemas.microsoft.com/office/word/2015/wordml/symex" xmlns:wpg="http://schemas.microsoft.com/office/word/2010/wordprocessingGroup" xmlns:wpi="http://schemas.microsoft.com/office/word/2010/wordprocessingInk" xmlns:wne="http://schemas.microsoft.com/office/word/2006/wordml" xmlns:wps="http://schemas.microsoft.com/office/word/2010/wordprocessingShape" mc:Ignorable="w14 w15 w16se w16cid w16 w16cex w16sdtdh w16du wp14">
+  <w:endnote w:type="separator" w:id="-1">
+    <w:p>
+      <w:pPr>
+        <w:spacing w:after="0" w:line="240" w:lineRule="auto"/>
+      </w:pPr>
+      <w:r>
+        <w:separator/>
+      </w:r>
+    </w:p>
+  </w:endnote>
+  <w:endnote w:type="continuationSeparator" w:id="0">
+    <w:p>
+      <w:pPr>
+        <w:spacing w:after="0" w:line="240" w:lineRule="auto"/>
+      </w:pPr>
+      <w:r>
+        <w:continuationSeparator/>
+      </w:r>
+    </w:p>
+  </w:endnote>
+</w:endnotes>
+</file>
+
+<file path=word/footnotes.xml><?xml version="1.0" encoding="utf-8"?>
+<w:footnotes xmlns:wpc="http://schemas.microsoft.com/office/word/2010/wordprocessingCanvas" xmlns:cx="http://schemas.microsoft.com/office/drawing/2014/chartex" xmlns:cx1="http://schemas.microsoft.com/office/drawing/2015/9/8/chartex" xmlns:cx2="http://schemas.microsoft.com/office/drawing/2015/10/21/chartex" xmlns:cx3="http://schemas.microsoft.com/office/drawing/2016/5/9/chartex" xmlns:cx4="http://schemas.microsoft.com/office/drawing/2016/5/10/chartex" xmlns:cx5="http://schemas.microsoft.com/office/drawing/2016/5/11/chartex" xmlns:cx6="http://schemas.microsoft.com/office/drawing/2016/5/12/chartex" xmlns:cx7="http://schemas.microsoft.com/office/drawing/2016/5/13/chartex" xmlns:cx8="http://schemas.microsoft.com/office/drawing/2016/5/14/chartex" xmlns:mc="http://schemas.openxmlformats.org/markup-compatibility/2006" xmlns:aink="http://schemas.microsoft.com/office/drawing/2016/ink" xmlns:am3d="http://schemas.microsoft.com/office/drawing/2017/model3d" xmlns:o="urn:schemas-microsoft-com:office:office" xmlns:oel="http://schemas.microsoft.com/office/2019/extlst" xmlns:r="http://schemas.openxmlformats.org/officeDocument/2006/relationships" xmlns:m="http://schemas.openxmlformats.org/officeDocument/2006/math" xmlns:v="urn:schemas-microsoft-com:vml" xmlns:wp14="http://schemas.microsoft.com/office/word/2010/wordprocessingDrawing" xmlns:wp="http://schemas.openxmlformats.org/drawingml/2006/wordprocessingDrawing" xmlns:w10="urn:schemas-microsoft-com:office:word" xmlns:w="http://schemas.openxmlformats.org/wordprocessingml/2006/main" xmlns:w14="http://schemas.microsoft.com/office/word/2010/wordml" xmlns:w15="http://schemas.microsoft.com/office/word/2012/wordml" xmlns:w16cex="http://schemas.microsoft.com/office/word/2018/wordml/cex" xmlns:w16cid="http://schemas.microsoft.com/office/word/2016/wordml/cid" xmlns:w16="http://schemas.microsoft.com/office/word/2018/wordml" xmlns:w16du="http://schemas.microsoft.com/office/word/2023/wordml/word16du" xmlns:w16sdtdh="http://schemas.microsoft.com/office/word/2020/wordml/sdtdatahash" xmlns:w16se="http://schemas.microsoft.com/office/word/2015/wordml/symex" xmlns:wpg="http://schemas.microsoft.com/office/word/2010/wordprocessingGroup" xmlns:wpi="http://schemas.microsoft.com/office/word/2010/wordprocessingInk" xmlns:wne="http://schemas.microsoft.com/office/word/2006/wordml" xmlns:wps="http://schemas.microsoft.com/office/word/2010/wordprocessingShape" mc:Ignorable="w14 w15 w16se w16cid w16 w16cex w16sdtdh w16du wp14">
+  <w:footnote w:type="separator" w:id="-1">
+    <w:p>
+      <w:pPr>
+        <w:spacing w:after="0" w:line="240" w:lineRule="auto"/>
+      </w:pPr>
+      <w:r>
+        <w:separator/>
+      </w:r>
+    </w:p>
+  </w:footnote>
+  <w:footnote w:type="continuationSeparator" w:id="0">
+    <w:p>
+      <w:pPr>
+        <w:spacing w:after="0" w:line="240" w:lineRule="auto"/>
+      </w:pPr>
+      <w:r>
+        <w:continuationSeparator/>
+      </w:r>
+    </w:p>
+  </w:footnote>
+</w:footnotes>
+</file>
+
 <file path=word/styles.xml><?xml version="1.0" encoding="utf-8"?>
-<w:styles xmlns:mc="http://schemas.openxmlformats.org/markup-compatibility/2006" xmlns:r="http://schemas.openxmlformats.org/officeDocument/2006/relationships" xmlns:w="http://schemas.openxmlformats.org/wordprocessingml/2006/main" xmlns:w14="http://schemas.microsoft.com/office/word/2010/wordml" xmlns:w15="http://schemas.microsoft.com/office/word/2012/wordml" xmlns:w16cex="http://schemas.microsoft.com/office/word/2018/wordml/cex" xmlns:w16cid="http://schemas.microsoft.com/office/word/2016/wordml/cid" xmlns:w16="http://schemas.microsoft.com/office/word/2018/wordml" xmlns:w16sdtdh="http://schemas.microsoft.com/office/word/2020/wordml/sdtdatahash" xmlns:w16se="http://schemas.microsoft.com/office/word/2015/wordml/symex" mc:Ignorable="w14 w15 w16se w16cid w16 w16cex w16sdtdh">
+<w:styles xmlns:mc="http://schemas.openxmlformats.org/markup-compatibility/2006" xmlns:r="http://schemas.openxmlformats.org/officeDocument/2006/relationships" xmlns:w="http://schemas.openxmlformats.org/wordprocessingml/2006/main" xmlns:w14="http://schemas.microsoft.com/office/word/2010/wordml" xmlns:w15="http://schemas.microsoft.com/office/word/2012/wordml" xmlns:w16cex="http://schemas.microsoft.com/office/word/2018/wordml/cex" xmlns:w16cid="http://schemas.microsoft.com/office/word/2016/wordml/cid" xmlns:w16="http://schemas.microsoft.com/office/word/2018/wordml" xmlns:w16du="http://schemas.microsoft.com/office/word/2023/wordml/word16du" xmlns:w16sdtdh="http://schemas.microsoft.com/office/word/2020/wordml/sdtdatahash" xmlns:w16se="http://schemas.microsoft.com/office/word/2015/wordml/symex" mc:Ignorable="w14 w15 w16se w16cid w16 w16cex w16sdtdh w16du">
   <w:docDefaults>
     <w:rPrDefault>
       <w:rPr>
@@ -1146,6 +1456,50 @@
       <w:spacing w:val="5"/>
     </w:rPr>
   </w:style>
+  <w:style w:type="paragraph" w:styleId="Header">
+    <w:name w:val="header"/>
+    <w:basedOn w:val="Normal"/>
+    <w:link w:val="HeaderChar"/>
+    <w:uiPriority w:val="99"/>
+    <w:unhideWhenUsed/>
+    <w:rsid w:val="00355B55"/>
+    <w:pPr>
+      <w:tabs>
+        <w:tab w:val="center" w:pos="4513"/>
+        <w:tab w:val="right" w:pos="9026"/>
+      </w:tabs>
+      <w:spacing w:after="0" w:line="240" w:lineRule="auto"/>
+    </w:pPr>
+  </w:style>
+  <w:style w:type="character" w:customStyle="1" w:styleId="HeaderChar">
+    <w:name w:val="Header Char"/>
+    <w:basedOn w:val="DefaultParagraphFont"/>
+    <w:link w:val="Header"/>
+    <w:uiPriority w:val="99"/>
+    <w:rsid w:val="00355B55"/>
+  </w:style>
+  <w:style w:type="paragraph" w:styleId="Footer">
+    <w:name w:val="footer"/>
+    <w:basedOn w:val="Normal"/>
+    <w:link w:val="FooterChar"/>
+    <w:uiPriority w:val="99"/>
+    <w:unhideWhenUsed/>
+    <w:rsid w:val="00355B55"/>
+    <w:pPr>
+      <w:tabs>
+        <w:tab w:val="center" w:pos="4513"/>
+        <w:tab w:val="right" w:pos="9026"/>
+      </w:tabs>
+      <w:spacing w:after="0" w:line="240" w:lineRule="auto"/>
+    </w:pPr>
+  </w:style>
+  <w:style w:type="character" w:customStyle="1" w:styleId="FooterChar">
+    <w:name w:val="Footer Char"/>
+    <w:basedOn w:val="DefaultParagraphFont"/>
+    <w:link w:val="Footer"/>
+    <w:uiPriority w:val="99"/>
+    <w:rsid w:val="00355B55"/>
+  </w:style>
 </w:styles>
 </file>
 

</xml_diff>